<commit_message>
Final commit of project code
</commit_message>
<xml_diff>
--- a/Project Proposal.docx
+++ b/Project Proposal.docx
@@ -331,16 +331,14 @@
         <w:rPr>
           <w:rFonts w:ascii="Times" w:hAnsi="Times"/>
         </w:rPr>
-        <w:t xml:space="preserve">Are </w:t>
-      </w:r>
-      <w:proofErr w:type="spellStart"/>
-      <w:r>
-        <w:rPr>
-          <w:rFonts w:ascii="Times" w:hAnsi="Times"/>
-        </w:rPr>
-        <w:t>their</w:t>
-      </w:r>
-      <w:proofErr w:type="spellEnd"/>
+        <w:t>Are the</w:t>
+      </w:r>
+      <w:r>
+        <w:rPr>
+          <w:rFonts w:ascii="Times" w:hAnsi="Times"/>
+        </w:rPr>
+        <w:t>re</w:t>
+      </w:r>
       <w:r>
         <w:rPr>
           <w:rFonts w:ascii="Times" w:hAnsi="Times"/>

</xml_diff>